<commit_message>
Add onnx and pmml review
</commit_message>
<xml_diff>
--- a/docs/Basline.docx
+++ b/docs/Basline.docx
@@ -4,7 +4,7 @@
   <w:body>
     <w:p>
       <w:pPr>
-        <w:pStyle w:val="1"/>
+        <w:pStyle w:val="Heading1"/>
         <w:rPr>
           <w:lang w:val="en-US"/>
         </w:rPr>
@@ -140,6 +140,7 @@
                 <w:lang w:eastAsia="ru-RU"/>
               </w:rPr>
             </w:pPr>
+            <w:proofErr w:type="spellStart"/>
             <w:r>
               <w:rPr>
                 <w:rFonts w:ascii="Times New Roman" w:eastAsia="Times New Roman" w:hAnsi="Times New Roman" w:cs="Times New Roman"/>
@@ -151,6 +152,7 @@
               </w:rPr>
               <w:t>Vendor</w:t>
             </w:r>
+            <w:proofErr w:type="spellEnd"/>
           </w:p>
         </w:tc>
         <w:tc>
@@ -181,8 +183,21 @@
                 <w:szCs w:val="24"/>
                 <w:lang w:eastAsia="ru-RU"/>
               </w:rPr>
-              <w:t>File Extension</w:t>
-            </w:r>
+              <w:t xml:space="preserve">File </w:t>
+            </w:r>
+            <w:proofErr w:type="spellStart"/>
+            <w:r>
+              <w:rPr>
+                <w:rFonts w:ascii="Times New Roman" w:eastAsia="Times New Roman" w:hAnsi="Times New Roman" w:cs="Times New Roman"/>
+                <w:b/>
+                <w:bCs/>
+                <w:sz w:val="24"/>
+                <w:szCs w:val="24"/>
+                <w:lang w:eastAsia="ru-RU"/>
+              </w:rPr>
+              <w:t>Extension</w:t>
+            </w:r>
+            <w:proofErr w:type="spellEnd"/>
           </w:p>
         </w:tc>
         <w:tc>
@@ -204,6 +219,7 @@
                 <w:lang w:eastAsia="ru-RU"/>
               </w:rPr>
             </w:pPr>
+            <w:proofErr w:type="spellStart"/>
             <w:r>
               <w:rPr>
                 <w:rFonts w:ascii="Times New Roman" w:eastAsia="Times New Roman" w:hAnsi="Times New Roman" w:cs="Times New Roman"/>
@@ -215,6 +231,7 @@
               </w:rPr>
               <w:t>License</w:t>
             </w:r>
+            <w:proofErr w:type="spellEnd"/>
           </w:p>
         </w:tc>
         <w:tc>
@@ -245,7 +262,31 @@
                 <w:szCs w:val="24"/>
                 <w:lang w:eastAsia="ru-RU"/>
               </w:rPr>
-              <w:t>ML Tools &amp; Platforms Support</w:t>
+              <w:t xml:space="preserve">ML Tools &amp; </w:t>
+            </w:r>
+            <w:proofErr w:type="spellStart"/>
+            <w:r>
+              <w:rPr>
+                <w:rFonts w:ascii="Times New Roman" w:eastAsia="Times New Roman" w:hAnsi="Times New Roman" w:cs="Times New Roman"/>
+                <w:b/>
+                <w:bCs/>
+                <w:sz w:val="24"/>
+                <w:szCs w:val="24"/>
+                <w:lang w:eastAsia="ru-RU"/>
+              </w:rPr>
+              <w:t>Platforms</w:t>
+            </w:r>
+            <w:proofErr w:type="spellEnd"/>
+            <w:r>
+              <w:rPr>
+                <w:rFonts w:ascii="Times New Roman" w:eastAsia="Times New Roman" w:hAnsi="Times New Roman" w:cs="Times New Roman"/>
+                <w:b/>
+                <w:bCs/>
+                <w:sz w:val="24"/>
+                <w:szCs w:val="24"/>
+                <w:lang w:eastAsia="ru-RU"/>
+              </w:rPr>
+              <w:t xml:space="preserve"> Support</w:t>
             </w:r>
           </w:p>
         </w:tc>
@@ -277,8 +318,21 @@
                 <w:szCs w:val="24"/>
                 <w:lang w:eastAsia="ru-RU"/>
               </w:rPr>
-              <w:t>Human-readable</w:t>
-            </w:r>
+              <w:t>Human-</w:t>
+            </w:r>
+            <w:proofErr w:type="spellStart"/>
+            <w:r>
+              <w:rPr>
+                <w:rFonts w:ascii="Times New Roman" w:eastAsia="Times New Roman" w:hAnsi="Times New Roman" w:cs="Times New Roman"/>
+                <w:b/>
+                <w:bCs/>
+                <w:sz w:val="24"/>
+                <w:szCs w:val="24"/>
+                <w:lang w:eastAsia="ru-RU"/>
+              </w:rPr>
+              <w:t>readable</w:t>
+            </w:r>
+            <w:proofErr w:type="spellEnd"/>
           </w:p>
         </w:tc>
         <w:tc>
@@ -300,6 +354,7 @@
                 <w:lang w:eastAsia="ru-RU"/>
               </w:rPr>
             </w:pPr>
+            <w:proofErr w:type="spellStart"/>
             <w:r>
               <w:rPr>
                 <w:rFonts w:ascii="Times New Roman" w:eastAsia="Times New Roman" w:hAnsi="Times New Roman" w:cs="Times New Roman"/>
@@ -311,6 +366,7 @@
               </w:rPr>
               <w:t>Compression</w:t>
             </w:r>
+            <w:proofErr w:type="spellEnd"/>
           </w:p>
         </w:tc>
       </w:tr>
@@ -343,7 +399,31 @@
                 <w:szCs w:val="24"/>
                 <w:lang w:eastAsia="ru-RU"/>
               </w:rPr>
-              <w:t>"almagination"</w:t>
+              <w:t>"</w:t>
+            </w:r>
+            <w:proofErr w:type="spellStart"/>
+            <w:r>
+              <w:rPr>
+                <w:rFonts w:ascii="Times New Roman" w:eastAsia="Times New Roman" w:hAnsi="Times New Roman" w:cs="Times New Roman"/>
+                <w:b/>
+                <w:bCs/>
+                <w:sz w:val="24"/>
+                <w:szCs w:val="24"/>
+                <w:lang w:eastAsia="ru-RU"/>
+              </w:rPr>
+              <w:t>almagination</w:t>
+            </w:r>
+            <w:proofErr w:type="spellEnd"/>
+            <w:r>
+              <w:rPr>
+                <w:rFonts w:ascii="Times New Roman" w:eastAsia="Times New Roman" w:hAnsi="Times New Roman" w:cs="Times New Roman"/>
+                <w:b/>
+                <w:bCs/>
+                <w:sz w:val="24"/>
+                <w:szCs w:val="24"/>
+                <w:lang w:eastAsia="ru-RU"/>
+              </w:rPr>
+              <w:t>"</w:t>
             </w:r>
           </w:p>
         </w:tc>
@@ -692,15 +772,28 @@
                 <w:lang w:eastAsia="ru-RU"/>
               </w:rPr>
             </w:pPr>
-            <w:r>
-              <w:rPr>
-                <w:rFonts w:ascii="Times New Roman" w:eastAsia="Times New Roman" w:hAnsi="Times New Roman" w:cs="Times New Roman"/>
-                <w:sz w:val="24"/>
-                <w:szCs w:val="24"/>
-                <w:lang w:eastAsia="ru-RU"/>
-              </w:rPr>
-              <w:t>.pmml</w:t>
-            </w:r>
+            <w:proofErr w:type="gramStart"/>
+            <w:r>
+              <w:rPr>
+                <w:rFonts w:ascii="Times New Roman" w:eastAsia="Times New Roman" w:hAnsi="Times New Roman" w:cs="Times New Roman"/>
+                <w:sz w:val="24"/>
+                <w:szCs w:val="24"/>
+                <w:lang w:eastAsia="ru-RU"/>
+              </w:rPr>
+              <w:t>.</w:t>
+            </w:r>
+            <w:proofErr w:type="spellStart"/>
+            <w:r>
+              <w:rPr>
+                <w:rFonts w:ascii="Times New Roman" w:eastAsia="Times New Roman" w:hAnsi="Times New Roman" w:cs="Times New Roman"/>
+                <w:sz w:val="24"/>
+                <w:szCs w:val="24"/>
+                <w:lang w:eastAsia="ru-RU"/>
+              </w:rPr>
+              <w:t>pmml</w:t>
+            </w:r>
+            <w:proofErr w:type="spellEnd"/>
+            <w:proofErr w:type="gramEnd"/>
           </w:p>
         </w:tc>
         <w:tc>
@@ -1000,8 +1093,39 @@
                 <w:szCs w:val="24"/>
                 <w:lang w:eastAsia="ru-RU"/>
               </w:rPr>
-              <w:t>PFA-enabled runtime</w:t>
-            </w:r>
+              <w:t>PFA-</w:t>
+            </w:r>
+            <w:proofErr w:type="spellStart"/>
+            <w:r>
+              <w:rPr>
+                <w:rFonts w:ascii="Times New Roman" w:eastAsia="Times New Roman" w:hAnsi="Times New Roman" w:cs="Times New Roman"/>
+                <w:sz w:val="24"/>
+                <w:szCs w:val="24"/>
+                <w:lang w:eastAsia="ru-RU"/>
+              </w:rPr>
+              <w:t>enabled</w:t>
+            </w:r>
+            <w:proofErr w:type="spellEnd"/>
+            <w:r>
+              <w:rPr>
+                <w:rFonts w:ascii="Times New Roman" w:eastAsia="Times New Roman" w:hAnsi="Times New Roman" w:cs="Times New Roman"/>
+                <w:sz w:val="24"/>
+                <w:szCs w:val="24"/>
+                <w:lang w:eastAsia="ru-RU"/>
+              </w:rPr>
+              <w:t xml:space="preserve"> </w:t>
+            </w:r>
+            <w:proofErr w:type="spellStart"/>
+            <w:r>
+              <w:rPr>
+                <w:rFonts w:ascii="Times New Roman" w:eastAsia="Times New Roman" w:hAnsi="Times New Roman" w:cs="Times New Roman"/>
+                <w:sz w:val="24"/>
+                <w:szCs w:val="24"/>
+                <w:lang w:eastAsia="ru-RU"/>
+              </w:rPr>
+              <w:t>runtime</w:t>
+            </w:r>
+            <w:proofErr w:type="spellEnd"/>
           </w:p>
         </w:tc>
         <w:tc>
@@ -1205,15 +1329,28 @@
                 <w:lang w:eastAsia="ru-RU"/>
               </w:rPr>
             </w:pPr>
-            <w:r>
-              <w:rPr>
-                <w:rFonts w:ascii="Times New Roman" w:eastAsia="Times New Roman" w:hAnsi="Times New Roman" w:cs="Times New Roman"/>
-                <w:sz w:val="24"/>
-                <w:szCs w:val="24"/>
-                <w:lang w:eastAsia="ru-RU"/>
-              </w:rPr>
-              <w:t>.onnx</w:t>
-            </w:r>
+            <w:proofErr w:type="gramStart"/>
+            <w:r>
+              <w:rPr>
+                <w:rFonts w:ascii="Times New Roman" w:eastAsia="Times New Roman" w:hAnsi="Times New Roman" w:cs="Times New Roman"/>
+                <w:sz w:val="24"/>
+                <w:szCs w:val="24"/>
+                <w:lang w:eastAsia="ru-RU"/>
+              </w:rPr>
+              <w:t>.</w:t>
+            </w:r>
+            <w:proofErr w:type="spellStart"/>
+            <w:r>
+              <w:rPr>
+                <w:rFonts w:ascii="Times New Roman" w:eastAsia="Times New Roman" w:hAnsi="Times New Roman" w:cs="Times New Roman"/>
+                <w:sz w:val="24"/>
+                <w:szCs w:val="24"/>
+                <w:lang w:eastAsia="ru-RU"/>
+              </w:rPr>
+              <w:t>onnx</w:t>
+            </w:r>
+            <w:proofErr w:type="spellEnd"/>
+            <w:proofErr w:type="gramEnd"/>
           </w:p>
         </w:tc>
         <w:tc>
@@ -1257,7 +1394,27 @@
                 <w:szCs w:val="24"/>
                 <w:lang w:val="en-US" w:eastAsia="ru-RU"/>
               </w:rPr>
-              <w:t>TF, CNTK, Core ML, MXNet, ML.NET</w:t>
+              <w:t xml:space="preserve">TF, CNTK, Core ML, </w:t>
+            </w:r>
+            <w:proofErr w:type="spellStart"/>
+            <w:r>
+              <w:rPr>
+                <w:rFonts w:ascii="Times New Roman" w:eastAsia="Times New Roman" w:hAnsi="Times New Roman" w:cs="Times New Roman"/>
+                <w:sz w:val="24"/>
+                <w:szCs w:val="24"/>
+                <w:lang w:val="en-US" w:eastAsia="ru-RU"/>
+              </w:rPr>
+              <w:t>MXNet</w:t>
+            </w:r>
+            <w:proofErr w:type="spellEnd"/>
+            <w:r>
+              <w:rPr>
+                <w:rFonts w:ascii="Times New Roman" w:eastAsia="Times New Roman" w:hAnsi="Times New Roman" w:cs="Times New Roman"/>
+                <w:sz w:val="24"/>
+                <w:szCs w:val="24"/>
+                <w:lang w:val="en-US" w:eastAsia="ru-RU"/>
+              </w:rPr>
+              <w:t>, ML.NET</w:t>
             </w:r>
           </w:p>
         </w:tc>
@@ -1349,7 +1506,31 @@
                 <w:szCs w:val="24"/>
                 <w:lang w:eastAsia="ru-RU"/>
               </w:rPr>
-              <w:t>TF Serving Format</w:t>
+              <w:t xml:space="preserve">TF </w:t>
+            </w:r>
+            <w:proofErr w:type="spellStart"/>
+            <w:r>
+              <w:rPr>
+                <w:rFonts w:ascii="Times New Roman" w:eastAsia="Times New Roman" w:hAnsi="Times New Roman" w:cs="Times New Roman"/>
+                <w:b/>
+                <w:bCs/>
+                <w:sz w:val="24"/>
+                <w:szCs w:val="24"/>
+                <w:lang w:eastAsia="ru-RU"/>
+              </w:rPr>
+              <w:t>Serving</w:t>
+            </w:r>
+            <w:proofErr w:type="spellEnd"/>
+            <w:r>
+              <w:rPr>
+                <w:rFonts w:ascii="Times New Roman" w:eastAsia="Times New Roman" w:hAnsi="Times New Roman" w:cs="Times New Roman"/>
+                <w:b/>
+                <w:bCs/>
+                <w:sz w:val="24"/>
+                <w:szCs w:val="24"/>
+                <w:lang w:eastAsia="ru-RU"/>
+              </w:rPr>
+              <w:t xml:space="preserve"> Format</w:t>
             </w:r>
           </w:p>
         </w:tc>
@@ -1450,8 +1631,19 @@
                 <w:szCs w:val="24"/>
                 <w:lang w:eastAsia="ru-RU"/>
               </w:rPr>
-              <w:t>.pf</w:t>
-            </w:r>
+              <w:t>.</w:t>
+            </w:r>
+            <w:proofErr w:type="spellStart"/>
+            <w:r>
+              <w:rPr>
+                <w:rFonts w:ascii="Times New Roman" w:eastAsia="Times New Roman" w:hAnsi="Times New Roman" w:cs="Times New Roman"/>
+                <w:sz w:val="24"/>
+                <w:szCs w:val="24"/>
+                <w:lang w:eastAsia="ru-RU"/>
+              </w:rPr>
+              <w:t>pf</w:t>
+            </w:r>
+            <w:proofErr w:type="spellEnd"/>
           </w:p>
         </w:tc>
         <w:tc>
@@ -1488,15 +1680,37 @@
                 <w:lang w:eastAsia="ru-RU"/>
               </w:rPr>
             </w:pPr>
-            <w:r>
-              <w:rPr>
-                <w:rFonts w:ascii="Times New Roman" w:eastAsia="Times New Roman" w:hAnsi="Times New Roman" w:cs="Times New Roman"/>
-                <w:sz w:val="24"/>
-                <w:szCs w:val="24"/>
-                <w:lang w:eastAsia="ru-RU"/>
-              </w:rPr>
-              <w:t>Tensor Flow</w:t>
-            </w:r>
+            <w:proofErr w:type="spellStart"/>
+            <w:r>
+              <w:rPr>
+                <w:rFonts w:ascii="Times New Roman" w:eastAsia="Times New Roman" w:hAnsi="Times New Roman" w:cs="Times New Roman"/>
+                <w:sz w:val="24"/>
+                <w:szCs w:val="24"/>
+                <w:lang w:eastAsia="ru-RU"/>
+              </w:rPr>
+              <w:t>Tensor</w:t>
+            </w:r>
+            <w:proofErr w:type="spellEnd"/>
+            <w:r>
+              <w:rPr>
+                <w:rFonts w:ascii="Times New Roman" w:eastAsia="Times New Roman" w:hAnsi="Times New Roman" w:cs="Times New Roman"/>
+                <w:sz w:val="24"/>
+                <w:szCs w:val="24"/>
+                <w:lang w:eastAsia="ru-RU"/>
+              </w:rPr>
+              <w:t xml:space="preserve"> </w:t>
+            </w:r>
+            <w:proofErr w:type="spellStart"/>
+            <w:r>
+              <w:rPr>
+                <w:rFonts w:ascii="Times New Roman" w:eastAsia="Times New Roman" w:hAnsi="Times New Roman" w:cs="Times New Roman"/>
+                <w:sz w:val="24"/>
+                <w:szCs w:val="24"/>
+                <w:lang w:eastAsia="ru-RU"/>
+              </w:rPr>
+              <w:t>Flow</w:t>
+            </w:r>
+            <w:proofErr w:type="spellEnd"/>
           </w:p>
         </w:tc>
         <w:tc>
@@ -1551,8 +1765,19 @@
                 <w:szCs w:val="24"/>
                 <w:lang w:eastAsia="ru-RU"/>
               </w:rPr>
-              <w:t>g-zip</w:t>
-            </w:r>
+              <w:t>g-</w:t>
+            </w:r>
+            <w:proofErr w:type="spellStart"/>
+            <w:r>
+              <w:rPr>
+                <w:rFonts w:ascii="Times New Roman" w:eastAsia="Times New Roman" w:hAnsi="Times New Roman" w:cs="Times New Roman"/>
+                <w:sz w:val="24"/>
+                <w:szCs w:val="24"/>
+                <w:lang w:eastAsia="ru-RU"/>
+              </w:rPr>
+              <w:t>zip</w:t>
+            </w:r>
+            <w:proofErr w:type="spellEnd"/>
           </w:p>
         </w:tc>
       </w:tr>
@@ -1576,16 +1801,29 @@
                 <w:lang w:eastAsia="ru-RU"/>
               </w:rPr>
             </w:pPr>
-            <w:r>
-              <w:rPr>
-                <w:rFonts w:ascii="Times New Roman" w:eastAsia="Times New Roman" w:hAnsi="Times New Roman" w:cs="Times New Roman"/>
-                <w:b/>
-                <w:bCs/>
-                <w:sz w:val="24"/>
-                <w:szCs w:val="24"/>
-                <w:lang w:eastAsia="ru-RU"/>
-              </w:rPr>
-              <w:t>Pickle Format</w:t>
+            <w:proofErr w:type="spellStart"/>
+            <w:r>
+              <w:rPr>
+                <w:rFonts w:ascii="Times New Roman" w:eastAsia="Times New Roman" w:hAnsi="Times New Roman" w:cs="Times New Roman"/>
+                <w:b/>
+                <w:bCs/>
+                <w:sz w:val="24"/>
+                <w:szCs w:val="24"/>
+                <w:lang w:eastAsia="ru-RU"/>
+              </w:rPr>
+              <w:t>Pickle</w:t>
+            </w:r>
+            <w:proofErr w:type="spellEnd"/>
+            <w:r>
+              <w:rPr>
+                <w:rFonts w:ascii="Times New Roman" w:eastAsia="Times New Roman" w:hAnsi="Times New Roman" w:cs="Times New Roman"/>
+                <w:b/>
+                <w:bCs/>
+                <w:sz w:val="24"/>
+                <w:szCs w:val="24"/>
+                <w:lang w:eastAsia="ru-RU"/>
+              </w:rPr>
+              <w:t xml:space="preserve"> Format</w:t>
             </w:r>
           </w:p>
         </w:tc>
@@ -1670,15 +1908,28 @@
                 <w:lang w:eastAsia="ru-RU"/>
               </w:rPr>
             </w:pPr>
-            <w:r>
-              <w:rPr>
-                <w:rFonts w:ascii="Times New Roman" w:eastAsia="Times New Roman" w:hAnsi="Times New Roman" w:cs="Times New Roman"/>
-                <w:sz w:val="24"/>
-                <w:szCs w:val="24"/>
-                <w:lang w:eastAsia="ru-RU"/>
-              </w:rPr>
-              <w:t>.pkl</w:t>
-            </w:r>
+            <w:proofErr w:type="gramStart"/>
+            <w:r>
+              <w:rPr>
+                <w:rFonts w:ascii="Times New Roman" w:eastAsia="Times New Roman" w:hAnsi="Times New Roman" w:cs="Times New Roman"/>
+                <w:sz w:val="24"/>
+                <w:szCs w:val="24"/>
+                <w:lang w:eastAsia="ru-RU"/>
+              </w:rPr>
+              <w:t>.</w:t>
+            </w:r>
+            <w:proofErr w:type="spellStart"/>
+            <w:r>
+              <w:rPr>
+                <w:rFonts w:ascii="Times New Roman" w:eastAsia="Times New Roman" w:hAnsi="Times New Roman" w:cs="Times New Roman"/>
+                <w:sz w:val="24"/>
+                <w:szCs w:val="24"/>
+                <w:lang w:eastAsia="ru-RU"/>
+              </w:rPr>
+              <w:t>pkl</w:t>
+            </w:r>
+            <w:proofErr w:type="spellEnd"/>
+            <w:proofErr w:type="gramEnd"/>
           </w:p>
         </w:tc>
         <w:tc>
@@ -1715,6 +1966,7 @@
                 <w:lang w:eastAsia="ru-RU"/>
               </w:rPr>
             </w:pPr>
+            <w:proofErr w:type="spellStart"/>
             <w:r>
               <w:rPr>
                 <w:rFonts w:ascii="Times New Roman" w:eastAsia="Times New Roman" w:hAnsi="Times New Roman" w:cs="Times New Roman"/>
@@ -1724,6 +1976,7 @@
               </w:rPr>
               <w:t>scikit-learn</w:t>
             </w:r>
+            <w:proofErr w:type="spellEnd"/>
           </w:p>
         </w:tc>
         <w:tc>
@@ -1778,8 +2031,19 @@
                 <w:szCs w:val="24"/>
                 <w:lang w:eastAsia="ru-RU"/>
               </w:rPr>
-              <w:t>g-zip</w:t>
-            </w:r>
+              <w:t>g-</w:t>
+            </w:r>
+            <w:proofErr w:type="spellStart"/>
+            <w:r>
+              <w:rPr>
+                <w:rFonts w:ascii="Times New Roman" w:eastAsia="Times New Roman" w:hAnsi="Times New Roman" w:cs="Times New Roman"/>
+                <w:sz w:val="24"/>
+                <w:szCs w:val="24"/>
+                <w:lang w:eastAsia="ru-RU"/>
+              </w:rPr>
+              <w:t>zip</w:t>
+            </w:r>
+            <w:proofErr w:type="spellEnd"/>
           </w:p>
         </w:tc>
       </w:tr>
@@ -1904,8 +2168,19 @@
                 <w:szCs w:val="24"/>
                 <w:lang w:eastAsia="ru-RU"/>
               </w:rPr>
-              <w:t>.jar</w:t>
-            </w:r>
+              <w:t>.</w:t>
+            </w:r>
+            <w:proofErr w:type="spellStart"/>
+            <w:r>
+              <w:rPr>
+                <w:rFonts w:ascii="Times New Roman" w:eastAsia="Times New Roman" w:hAnsi="Times New Roman" w:cs="Times New Roman"/>
+                <w:sz w:val="24"/>
+                <w:szCs w:val="24"/>
+                <w:lang w:eastAsia="ru-RU"/>
+              </w:rPr>
+              <w:t>jar</w:t>
+            </w:r>
+            <w:proofErr w:type="spellEnd"/>
           </w:p>
         </w:tc>
         <w:tc>
@@ -2171,6 +2446,7 @@
                 <w:lang w:eastAsia="ru-RU"/>
               </w:rPr>
             </w:pPr>
+            <w:proofErr w:type="spellStart"/>
             <w:r>
               <w:rPr>
                 <w:rFonts w:ascii="Times New Roman" w:eastAsia="Times New Roman" w:hAnsi="Times New Roman" w:cs="Times New Roman"/>
@@ -2180,6 +2456,7 @@
               </w:rPr>
               <w:t>Keras</w:t>
             </w:r>
+            <w:proofErr w:type="spellEnd"/>
           </w:p>
         </w:tc>
         <w:tc>
@@ -2362,8 +2639,39 @@
                 <w:szCs w:val="24"/>
                 <w:lang w:eastAsia="ru-RU"/>
               </w:rPr>
-              <w:t>.jar/ .zip</w:t>
-            </w:r>
+              <w:t>.</w:t>
+            </w:r>
+            <w:proofErr w:type="spellStart"/>
+            <w:r>
+              <w:rPr>
+                <w:rFonts w:ascii="Times New Roman" w:eastAsia="Times New Roman" w:hAnsi="Times New Roman" w:cs="Times New Roman"/>
+                <w:sz w:val="24"/>
+                <w:szCs w:val="24"/>
+                <w:lang w:eastAsia="ru-RU"/>
+              </w:rPr>
+              <w:t>jar</w:t>
+            </w:r>
+            <w:proofErr w:type="spellEnd"/>
+            <w:r>
+              <w:rPr>
+                <w:rFonts w:ascii="Times New Roman" w:eastAsia="Times New Roman" w:hAnsi="Times New Roman" w:cs="Times New Roman"/>
+                <w:sz w:val="24"/>
+                <w:szCs w:val="24"/>
+                <w:lang w:eastAsia="ru-RU"/>
+              </w:rPr>
+              <w:t>/ .</w:t>
+            </w:r>
+            <w:proofErr w:type="spellStart"/>
+            <w:r>
+              <w:rPr>
+                <w:rFonts w:ascii="Times New Roman" w:eastAsia="Times New Roman" w:hAnsi="Times New Roman" w:cs="Times New Roman"/>
+                <w:sz w:val="24"/>
+                <w:szCs w:val="24"/>
+                <w:lang w:eastAsia="ru-RU"/>
+              </w:rPr>
+              <w:t>zip</w:t>
+            </w:r>
+            <w:proofErr w:type="spellEnd"/>
           </w:p>
         </w:tc>
         <w:tc>
@@ -2407,8 +2715,19 @@
                 <w:szCs w:val="24"/>
                 <w:lang w:eastAsia="ru-RU"/>
               </w:rPr>
-              <w:t>Spark, TF, scikit-learn</w:t>
-            </w:r>
+              <w:t xml:space="preserve">Spark, TF, </w:t>
+            </w:r>
+            <w:proofErr w:type="spellStart"/>
+            <w:r>
+              <w:rPr>
+                <w:rFonts w:ascii="Times New Roman" w:eastAsia="Times New Roman" w:hAnsi="Times New Roman" w:cs="Times New Roman"/>
+                <w:sz w:val="24"/>
+                <w:szCs w:val="24"/>
+                <w:lang w:eastAsia="ru-RU"/>
+              </w:rPr>
+              <w:t>scikit-learn</w:t>
+            </w:r>
+            <w:proofErr w:type="spellEnd"/>
           </w:p>
         </w:tc>
         <w:tc>
@@ -2463,8 +2782,19 @@
                 <w:szCs w:val="24"/>
                 <w:lang w:eastAsia="ru-RU"/>
               </w:rPr>
-              <w:t>g-zip</w:t>
-            </w:r>
+              <w:t>g-</w:t>
+            </w:r>
+            <w:proofErr w:type="spellStart"/>
+            <w:r>
+              <w:rPr>
+                <w:rFonts w:ascii="Times New Roman" w:eastAsia="Times New Roman" w:hAnsi="Times New Roman" w:cs="Times New Roman"/>
+                <w:sz w:val="24"/>
+                <w:szCs w:val="24"/>
+                <w:lang w:eastAsia="ru-RU"/>
+              </w:rPr>
+              <w:t>zip</w:t>
+            </w:r>
+            <w:proofErr w:type="spellEnd"/>
           </w:p>
         </w:tc>
       </w:tr>
@@ -2488,17 +2818,43 @@
                 <w:lang w:eastAsia="ru-RU"/>
               </w:rPr>
             </w:pPr>
-            <w:r>
-              <w:rPr>
-                <w:rFonts w:ascii="Times New Roman" w:eastAsia="Times New Roman" w:hAnsi="Times New Roman" w:cs="Times New Roman"/>
-                <w:b/>
-                <w:bCs/>
-                <w:sz w:val="24"/>
-                <w:szCs w:val="24"/>
-                <w:lang w:eastAsia="ru-RU"/>
-              </w:rPr>
-              <w:t>Torch Script</w:t>
-            </w:r>
+            <w:proofErr w:type="spellStart"/>
+            <w:r>
+              <w:rPr>
+                <w:rFonts w:ascii="Times New Roman" w:eastAsia="Times New Roman" w:hAnsi="Times New Roman" w:cs="Times New Roman"/>
+                <w:b/>
+                <w:bCs/>
+                <w:sz w:val="24"/>
+                <w:szCs w:val="24"/>
+                <w:lang w:eastAsia="ru-RU"/>
+              </w:rPr>
+              <w:t>Torch</w:t>
+            </w:r>
+            <w:proofErr w:type="spellEnd"/>
+            <w:r>
+              <w:rPr>
+                <w:rFonts w:ascii="Times New Roman" w:eastAsia="Times New Roman" w:hAnsi="Times New Roman" w:cs="Times New Roman"/>
+                <w:b/>
+                <w:bCs/>
+                <w:sz w:val="24"/>
+                <w:szCs w:val="24"/>
+                <w:lang w:eastAsia="ru-RU"/>
+              </w:rPr>
+              <w:t xml:space="preserve"> </w:t>
+            </w:r>
+            <w:proofErr w:type="spellStart"/>
+            <w:r>
+              <w:rPr>
+                <w:rFonts w:ascii="Times New Roman" w:eastAsia="Times New Roman" w:hAnsi="Times New Roman" w:cs="Times New Roman"/>
+                <w:b/>
+                <w:bCs/>
+                <w:sz w:val="24"/>
+                <w:szCs w:val="24"/>
+                <w:lang w:eastAsia="ru-RU"/>
+              </w:rPr>
+              <w:t>Script</w:t>
+            </w:r>
+            <w:proofErr w:type="spellEnd"/>
           </w:p>
         </w:tc>
         <w:tc>
@@ -2589,8 +2945,19 @@
                 <w:szCs w:val="24"/>
                 <w:lang w:eastAsia="ru-RU"/>
               </w:rPr>
-              <w:t>.pt</w:t>
-            </w:r>
+              <w:t>.</w:t>
+            </w:r>
+            <w:proofErr w:type="spellStart"/>
+            <w:r>
+              <w:rPr>
+                <w:rFonts w:ascii="Times New Roman" w:eastAsia="Times New Roman" w:hAnsi="Times New Roman" w:cs="Times New Roman"/>
+                <w:sz w:val="24"/>
+                <w:szCs w:val="24"/>
+                <w:lang w:eastAsia="ru-RU"/>
+              </w:rPr>
+              <w:t>pt</w:t>
+            </w:r>
+            <w:proofErr w:type="spellEnd"/>
           </w:p>
         </w:tc>
         <w:tc>
@@ -2627,6 +2994,7 @@
                 <w:lang w:eastAsia="ru-RU"/>
               </w:rPr>
             </w:pPr>
+            <w:proofErr w:type="spellStart"/>
             <w:r>
               <w:rPr>
                 <w:rFonts w:ascii="Times New Roman" w:eastAsia="Times New Roman" w:hAnsi="Times New Roman" w:cs="Times New Roman"/>
@@ -2636,6 +3004,7 @@
               </w:rPr>
               <w:t>PyTorch</w:t>
             </w:r>
+            <w:proofErr w:type="spellEnd"/>
           </w:p>
         </w:tc>
         <w:tc>
@@ -2717,17 +3086,32 @@
                 <w:lang w:eastAsia="ru-RU"/>
               </w:rPr>
             </w:pPr>
-            <w:r>
-              <w:rPr>
-                <w:rFonts w:ascii="Times New Roman" w:eastAsia="Times New Roman" w:hAnsi="Times New Roman" w:cs="Times New Roman"/>
-                <w:b/>
-                <w:bCs/>
-                <w:sz w:val="24"/>
-                <w:szCs w:val="24"/>
-                <w:lang w:eastAsia="ru-RU"/>
-              </w:rPr>
-              <w:t>Apple .mlmodel</w:t>
-            </w:r>
+            <w:proofErr w:type="gramStart"/>
+            <w:r>
+              <w:rPr>
+                <w:rFonts w:ascii="Times New Roman" w:eastAsia="Times New Roman" w:hAnsi="Times New Roman" w:cs="Times New Roman"/>
+                <w:b/>
+                <w:bCs/>
+                <w:sz w:val="24"/>
+                <w:szCs w:val="24"/>
+                <w:lang w:eastAsia="ru-RU"/>
+              </w:rPr>
+              <w:t>Apple .</w:t>
+            </w:r>
+            <w:proofErr w:type="spellStart"/>
+            <w:r>
+              <w:rPr>
+                <w:rFonts w:ascii="Times New Roman" w:eastAsia="Times New Roman" w:hAnsi="Times New Roman" w:cs="Times New Roman"/>
+                <w:b/>
+                <w:bCs/>
+                <w:sz w:val="24"/>
+                <w:szCs w:val="24"/>
+                <w:lang w:eastAsia="ru-RU"/>
+              </w:rPr>
+              <w:t>mlmodel</w:t>
+            </w:r>
+            <w:proofErr w:type="spellEnd"/>
+            <w:proofErr w:type="gramEnd"/>
           </w:p>
         </w:tc>
         <w:tc>
@@ -2820,15 +3204,28 @@
                 <w:lang w:eastAsia="ru-RU"/>
               </w:rPr>
             </w:pPr>
-            <w:r>
-              <w:rPr>
-                <w:rFonts w:ascii="Times New Roman" w:eastAsia="Times New Roman" w:hAnsi="Times New Roman" w:cs="Times New Roman"/>
-                <w:sz w:val="24"/>
-                <w:szCs w:val="24"/>
-                <w:lang w:eastAsia="ru-RU"/>
-              </w:rPr>
-              <w:t>.mlmodel</w:t>
-            </w:r>
+            <w:proofErr w:type="gramStart"/>
+            <w:r>
+              <w:rPr>
+                <w:rFonts w:ascii="Times New Roman" w:eastAsia="Times New Roman" w:hAnsi="Times New Roman" w:cs="Times New Roman"/>
+                <w:sz w:val="24"/>
+                <w:szCs w:val="24"/>
+                <w:lang w:eastAsia="ru-RU"/>
+              </w:rPr>
+              <w:t>.</w:t>
+            </w:r>
+            <w:proofErr w:type="spellStart"/>
+            <w:r>
+              <w:rPr>
+                <w:rFonts w:ascii="Times New Roman" w:eastAsia="Times New Roman" w:hAnsi="Times New Roman" w:cs="Times New Roman"/>
+                <w:sz w:val="24"/>
+                <w:szCs w:val="24"/>
+                <w:lang w:eastAsia="ru-RU"/>
+              </w:rPr>
+              <w:t>mlmodel</w:t>
+            </w:r>
+            <w:proofErr w:type="spellEnd"/>
+            <w:proofErr w:type="gramEnd"/>
           </w:p>
         </w:tc>
         <w:tc>
@@ -2944,6 +3341,11 @@
       </w:pPr>
     </w:p>
     <w:p>
+      <w:pPr>
+        <w:rPr>
+          <w:lang w:val="en-US"/>
+        </w:rPr>
+      </w:pPr>
       <w:r>
         <w:rPr>
           <w:lang w:val="en-US"/>
@@ -2959,7 +3361,7 @@
     </w:p>
     <w:p>
       <w:pPr>
-        <w:pStyle w:val="1"/>
+        <w:pStyle w:val="Heading1"/>
         <w:rPr>
           <w:lang w:val="en-US"/>
         </w:rPr>
@@ -2984,6 +3386,9 @@
         <w:t>+</w:t>
       </w:r>
       <w:r>
+        <w:rPr>
+          <w:lang w:val="en-US"/>
+        </w:rPr>
         <w:t xml:space="preserve"> </w:t>
       </w:r>
       <w:r>
@@ -2994,8 +3399,19 @@
       </w:r>
     </w:p>
     <w:p>
+      <w:pPr>
+        <w:rPr>
+          <w:lang w:val="en-US"/>
+        </w:rPr>
+      </w:pPr>
       <w:r>
-        <w:t>- нечитабельный</w:t>
+        <w:rPr>
+          <w:lang w:val="en-US"/>
+        </w:rPr>
+        <w:t xml:space="preserve">- </w:t>
+      </w:r>
+      <w:r>
+        <w:t>нечитабельный</w:t>
       </w:r>
     </w:p>
     <w:p>
@@ -3013,7 +3429,7 @@
       <w:hyperlink r:id="rId5" w:history="1">
         <w:r>
           <w:rPr>
-            <w:rStyle w:val="a4"/>
+            <w:rStyle w:val="Hyperlink"/>
             <w:lang w:val="en-US"/>
           </w:rPr>
           <w:t>https://onnx.ai/about.html</w:t>
@@ -3032,17 +3448,470 @@
         </w:rPr>
         <w:t xml:space="preserve">Source - </w:t>
       </w:r>
+      <w:hyperlink r:id="rId6" w:history="1">
+        <w:r>
+          <w:rPr>
+            <w:rStyle w:val="Hyperlink"/>
+            <w:lang w:val="en-US"/>
+          </w:rPr>
+          <w:t>https://github.com/onnx/</w:t>
+        </w:r>
+      </w:hyperlink>
+    </w:p>
+    <w:p>
+      <w:pPr>
+        <w:rPr>
+          <w:lang w:val="en-US"/>
+        </w:rPr>
+      </w:pPr>
       <w:r>
         <w:rPr>
           <w:lang w:val="en-US"/>
         </w:rPr>
-        <w:t>https://github.com/onnx/</w:t>
+        <w:t xml:space="preserve">ONNX &lt;-&gt; </w:t>
+      </w:r>
+      <w:proofErr w:type="spellStart"/>
+      <w:r>
+        <w:rPr>
+          <w:lang w:val="en-US"/>
+        </w:rPr>
+        <w:t>PyTorch</w:t>
+      </w:r>
+      <w:proofErr w:type="spellEnd"/>
+    </w:p>
+    <w:p>
+      <w:pPr>
+        <w:rPr>
+          <w:lang w:val="en-US"/>
+        </w:rPr>
+      </w:pPr>
+      <w:hyperlink r:id="rId7" w:history="1">
+        <w:r>
+          <w:rPr>
+            <w:rStyle w:val="Hyperlink"/>
+            <w:rFonts w:cstheme="minorHAnsi"/>
+            <w:sz w:val="24"/>
+            <w:szCs w:val="24"/>
+            <w:lang w:val="en-US"/>
+          </w:rPr>
+          <w:t>https://pytorch.org/docs/stable/onnx.html</w:t>
+        </w:r>
+      </w:hyperlink>
+    </w:p>
+    <w:p>
+      <w:pPr>
+        <w:rPr>
+          <w:lang w:val="en-US"/>
+        </w:rPr>
+      </w:pPr>
+      <w:r>
+        <w:rPr>
+          <w:lang w:val="en-US"/>
+        </w:rPr>
+        <w:t>ONNX &lt;-&gt; TensorFlow</w:t>
       </w:r>
     </w:p>
     <w:p>
       <w:pPr>
         <w:rPr>
           <w:lang w:val="en-US"/>
+        </w:rPr>
+      </w:pPr>
+      <w:r>
+        <w:rPr>
+          <w:lang w:val="en-US"/>
+        </w:rPr>
+        <w:lastRenderedPageBreak/>
+        <w:br/>
+      </w:r>
+      <w:hyperlink r:id="rId8" w:history="1">
+        <w:r>
+          <w:rPr>
+            <w:rStyle w:val="Hyperlink"/>
+            <w:rFonts w:cstheme="minorHAnsi"/>
+            <w:sz w:val="24"/>
+            <w:szCs w:val="24"/>
+            <w:lang w:val="en-US"/>
+          </w:rPr>
+          <w:t>https://github.com/onnx/onnx-tensorflow</w:t>
+        </w:r>
+      </w:hyperlink>
+    </w:p>
+    <w:p>
+      <w:pPr>
+        <w:rPr>
+          <w:vertAlign w:val="subscript"/>
+          <w:lang w:val="en-US"/>
+        </w:rPr>
+      </w:pPr>
+      <w:hyperlink r:id="rId9" w:history="1">
+        <w:r>
+          <w:rPr>
+            <w:rStyle w:val="Hyperlink"/>
+            <w:rFonts w:cstheme="minorHAnsi"/>
+            <w:sz w:val="32"/>
+            <w:szCs w:val="32"/>
+            <w:vertAlign w:val="subscript"/>
+            <w:lang w:val="en-US"/>
+          </w:rPr>
+          <w:t>https://github.com/onnx/tensorflow-onnx</w:t>
+        </w:r>
+      </w:hyperlink>
+    </w:p>
+    <w:p>
+      <w:pPr>
+        <w:rPr>
+          <w:vertAlign w:val="subscript"/>
+          <w:lang w:val="en-US"/>
+        </w:rPr>
+      </w:pPr>
+      <w:r>
+        <w:rPr>
+          <w:vertAlign w:val="subscript"/>
+          <w:lang w:val="en-US"/>
+        </w:rPr>
+        <w:t xml:space="preserve">ONNX &lt;-&gt; </w:t>
+      </w:r>
+      <w:proofErr w:type="spellStart"/>
+      <w:r>
+        <w:rPr>
+          <w:vertAlign w:val="subscript"/>
+          <w:lang w:val="en-US"/>
+        </w:rPr>
+        <w:t>Keras</w:t>
+      </w:r>
+      <w:proofErr w:type="spellEnd"/>
+    </w:p>
+    <w:p>
+      <w:pPr>
+        <w:rPr>
+          <w:vertAlign w:val="subscript"/>
+          <w:lang w:val="en-US"/>
+        </w:rPr>
+      </w:pPr>
+      <w:hyperlink r:id="rId10" w:history="1">
+        <w:r>
+          <w:rPr>
+            <w:rStyle w:val="Hyperlink"/>
+            <w:rFonts w:cstheme="minorHAnsi"/>
+            <w:sz w:val="32"/>
+            <w:szCs w:val="32"/>
+            <w:vertAlign w:val="subscript"/>
+            <w:lang w:val="en-US"/>
+          </w:rPr>
+          <w:t>https://github.com/onnx/onnxmltools#keras-to-onnx-conversion</w:t>
+        </w:r>
+      </w:hyperlink>
+    </w:p>
+    <w:p>
+      <w:pPr>
+        <w:rPr>
+          <w:lang w:val="en-US"/>
+        </w:rPr>
+      </w:pPr>
+      <w:r>
+        <w:rPr>
+          <w:vertAlign w:val="subscript"/>
+        </w:rPr>
+        <w:t xml:space="preserve">+ </w:t>
+      </w:r>
+      <w:proofErr w:type="spellStart"/>
+      <w:r>
+        <w:rPr>
+          <w:vertAlign w:val="subscript"/>
+          <w:lang w:val="en-US"/>
+        </w:rPr>
+        <w:t>Keras</w:t>
+      </w:r>
+      <w:proofErr w:type="spellEnd"/>
+      <w:r>
+        <w:rPr>
+          <w:vertAlign w:val="subscript"/>
+          <w:lang w:val="en-US"/>
+        </w:rPr>
+        <w:t xml:space="preserve"> </w:t>
+      </w:r>
+      <w:r>
+        <w:rPr>
+          <w:lang w:val="en-US"/>
+        </w:rPr>
+        <w:t>&lt;-&gt; TensorFlow</w:t>
+      </w:r>
+    </w:p>
+    <w:p>
+      <w:pPr>
+        <w:rPr>
+          <w:vertAlign w:val="subscript"/>
+          <w:lang w:val="en-US"/>
+        </w:rPr>
+      </w:pPr>
+      <w:hyperlink r:id="rId11" w:history="1">
+        <w:r>
+          <w:rPr>
+            <w:rStyle w:val="Hyperlink"/>
+            <w:rFonts w:cstheme="minorHAnsi"/>
+            <w:sz w:val="32"/>
+            <w:szCs w:val="32"/>
+            <w:vertAlign w:val="subscript"/>
+            <w:lang w:val="en-US"/>
+          </w:rPr>
+          <w:t>https://github.com/onnx/keras-onnx/</w:t>
+        </w:r>
+      </w:hyperlink>
+    </w:p>
+    <w:p>
+      <w:pPr>
+        <w:rPr>
+          <w:lang w:val="en-US"/>
+        </w:rPr>
+      </w:pPr>
+      <w:r>
+        <w:rPr>
+          <w:vertAlign w:val="subscript"/>
+          <w:lang w:val="en-US"/>
+        </w:rPr>
+        <w:t xml:space="preserve">ONNX </w:t>
+      </w:r>
+      <w:r>
+        <w:rPr>
+          <w:lang w:val="en-US"/>
+        </w:rPr>
+        <w:t xml:space="preserve">&lt;-&gt; </w:t>
+      </w:r>
+      <w:proofErr w:type="spellStart"/>
+      <w:r>
+        <w:rPr>
+          <w:lang w:val="en-US"/>
+        </w:rPr>
+        <w:t>SKLearn</w:t>
+      </w:r>
+      <w:proofErr w:type="spellEnd"/>
+    </w:p>
+    <w:p>
+      <w:pPr>
+        <w:rPr>
+          <w:vertAlign w:val="subscript"/>
+          <w:lang w:val="en-US"/>
+        </w:rPr>
+      </w:pPr>
+      <w:hyperlink r:id="rId12" w:history="1">
+        <w:r>
+          <w:rPr>
+            <w:rStyle w:val="Hyperlink"/>
+            <w:rFonts w:cstheme="minorHAnsi"/>
+            <w:sz w:val="32"/>
+            <w:szCs w:val="32"/>
+            <w:vertAlign w:val="subscript"/>
+            <w:lang w:val="en-US"/>
+          </w:rPr>
+          <w:t>https://onnx.ai/sklearn-onnx/</w:t>
+        </w:r>
+      </w:hyperlink>
+    </w:p>
+    <w:p>
+      <w:pPr>
+        <w:pStyle w:val="NoSpacing"/>
+        <w:rPr>
+          <w:sz w:val="36"/>
+          <w:szCs w:val="36"/>
+          <w:vertAlign w:val="subscript"/>
+          <w:lang w:val="en-US"/>
+        </w:rPr>
+      </w:pPr>
+    </w:p>
+    <w:p>
+      <w:pPr>
+        <w:pStyle w:val="NoSpacing"/>
+        <w:numPr>
+          <w:ilvl w:val="0"/>
+          <w:numId w:val="7"/>
+        </w:numPr>
+        <w:rPr>
+          <w:sz w:val="36"/>
+          <w:szCs w:val="36"/>
+          <w:vertAlign w:val="subscript"/>
+          <w:lang w:val="en-US"/>
+        </w:rPr>
+      </w:pPr>
+      <w:r>
+        <w:rPr>
+          <w:sz w:val="36"/>
+          <w:szCs w:val="36"/>
+          <w:vertAlign w:val="subscript"/>
+          <w:lang w:val="en-US"/>
+        </w:rPr>
+        <w:t>PMML</w:t>
+      </w:r>
+    </w:p>
+    <w:p>
+      <w:pPr>
+        <w:pStyle w:val="NoSpacing"/>
+        <w:ind w:left="720"/>
+        <w:rPr>
+          <w:sz w:val="36"/>
+          <w:szCs w:val="36"/>
+          <w:lang w:val="en-US"/>
+        </w:rPr>
+      </w:pPr>
+      <w:r>
+        <w:rPr>
+          <w:sz w:val="36"/>
+          <w:szCs w:val="36"/>
+          <w:vertAlign w:val="subscript"/>
+          <w:lang w:val="en-US"/>
+        </w:rPr>
+        <w:t xml:space="preserve">TF </w:t>
+      </w:r>
+      <w:r>
+        <w:rPr>
+          <w:sz w:val="36"/>
+          <w:szCs w:val="36"/>
+          <w:lang w:val="en-US"/>
+        </w:rPr>
+        <w:t>-&gt; PMML</w:t>
+      </w:r>
+    </w:p>
+    <w:p>
+      <w:pPr>
+        <w:pStyle w:val="NoSpacing"/>
+        <w:ind w:left="720"/>
+        <w:rPr>
+          <w:sz w:val="36"/>
+          <w:szCs w:val="36"/>
+          <w:vertAlign w:val="subscript"/>
+          <w:lang w:val="en-US"/>
+        </w:rPr>
+      </w:pPr>
+      <w:hyperlink r:id="rId13" w:history="1">
+        <w:r>
+          <w:rPr>
+            <w:rStyle w:val="Hyperlink"/>
+            <w:sz w:val="36"/>
+            <w:szCs w:val="36"/>
+            <w:vertAlign w:val="subscript"/>
+            <w:lang w:val="en-US"/>
+          </w:rPr>
+          <w:t>https://github.com/jpmml/jpmml-tensorflow</w:t>
+        </w:r>
+      </w:hyperlink>
+    </w:p>
+    <w:p>
+      <w:pPr>
+        <w:pStyle w:val="NoSpacing"/>
+        <w:ind w:left="720"/>
+        <w:rPr>
+          <w:sz w:val="36"/>
+          <w:szCs w:val="36"/>
+          <w:vertAlign w:val="subscript"/>
+          <w:lang w:val="en-US"/>
+        </w:rPr>
+      </w:pPr>
+      <w:r>
+        <w:rPr>
+          <w:sz w:val="36"/>
+          <w:szCs w:val="36"/>
+          <w:vertAlign w:val="subscript"/>
+          <w:lang w:val="en-US"/>
+        </w:rPr>
+        <w:t>SCIKIT -&gt; PMML</w:t>
+      </w:r>
+      <w:r>
+        <w:rPr>
+          <w:sz w:val="36"/>
+          <w:szCs w:val="36"/>
+          <w:vertAlign w:val="subscript"/>
+          <w:lang w:val="en-US"/>
+        </w:rPr>
+        <w:br/>
+      </w:r>
+      <w:hyperlink r:id="rId14" w:history="1">
+        <w:r>
+          <w:rPr>
+            <w:rStyle w:val="Hyperlink"/>
+            <w:sz w:val="36"/>
+            <w:szCs w:val="36"/>
+            <w:vertAlign w:val="subscript"/>
+            <w:lang w:val="en-US"/>
+          </w:rPr>
+          <w:t>https://github.com/jpmml/sklearn2pmml</w:t>
+        </w:r>
+      </w:hyperlink>
+    </w:p>
+    <w:p>
+      <w:pPr>
+        <w:pStyle w:val="NoSpacing"/>
+        <w:rPr>
+          <w:sz w:val="36"/>
+          <w:szCs w:val="36"/>
+          <w:vertAlign w:val="subscript"/>
+          <w:lang w:val="en-US"/>
+        </w:rPr>
+      </w:pPr>
+    </w:p>
+    <w:p>
+      <w:pPr>
+        <w:pStyle w:val="NoSpacing"/>
+        <w:numPr>
+          <w:ilvl w:val="0"/>
+          <w:numId w:val="7"/>
+        </w:numPr>
+        <w:rPr>
+          <w:sz w:val="36"/>
+          <w:szCs w:val="36"/>
+          <w:vertAlign w:val="subscript"/>
+          <w:lang w:val="en-US"/>
+        </w:rPr>
+      </w:pPr>
+      <w:r>
+        <w:rPr>
+          <w:sz w:val="36"/>
+          <w:szCs w:val="36"/>
+          <w:lang w:val="en-US"/>
+        </w:rPr>
+        <w:t>PFA</w:t>
+      </w:r>
+    </w:p>
+    <w:p>
+      <w:pPr>
+        <w:pStyle w:val="NoSpacing"/>
+        <w:ind w:left="720"/>
+        <w:rPr>
+          <w:sz w:val="36"/>
+          <w:szCs w:val="36"/>
+          <w:vertAlign w:val="subscript"/>
+          <w:lang w:val="en-US"/>
+        </w:rPr>
+      </w:pPr>
+      <w:hyperlink r:id="rId15" w:history="1">
+        <w:r>
+          <w:rPr>
+            <w:rStyle w:val="Hyperlink"/>
+            <w:sz w:val="36"/>
+            <w:szCs w:val="36"/>
+            <w:vertAlign w:val="subscript"/>
+            <w:lang w:val="en-US"/>
+          </w:rPr>
+          <w:t>http://dmg.org/pfa/docs/motivation/#:~:text=PFA%20is%20more%20flexible%20than,t%20break%20the%20data%20pipeline</w:t>
+        </w:r>
+      </w:hyperlink>
+      <w:r>
+        <w:rPr>
+          <w:sz w:val="36"/>
+          <w:szCs w:val="36"/>
+          <w:vertAlign w:val="subscript"/>
+          <w:lang w:val="en-US"/>
+        </w:rPr>
+        <w:t>.</w:t>
+      </w:r>
+    </w:p>
+    <w:p>
+      <w:pPr>
+        <w:pStyle w:val="NoSpacing"/>
+        <w:ind w:left="720"/>
+        <w:rPr>
+          <w:sz w:val="36"/>
+          <w:szCs w:val="36"/>
+          <w:vertAlign w:val="subscript"/>
         </w:rPr>
       </w:pPr>
     </w:p>
@@ -3059,6 +3928,342 @@
 <file path=word/numbering.xml><?xml version="1.0" encoding="utf-8"?>
 <w:numbering xmlns:wpc="http://schemas.microsoft.com/office/word/2010/wordprocessingCanvas" xmlns:cx="http://schemas.microsoft.com/office/drawing/2014/chartex" xmlns:cx1="http://schemas.microsoft.com/office/drawing/2015/9/8/chartex" xmlns:cx2="http://schemas.microsoft.com/office/drawing/2015/10/21/chartex" xmlns:cx3="http://schemas.microsoft.com/office/drawing/2016/5/9/chartex" xmlns:cx4="http://schemas.microsoft.com/office/drawing/2016/5/10/chartex" xmlns:cx5="http://schemas.microsoft.com/office/drawing/2016/5/11/chartex" xmlns:cx6="http://schemas.microsoft.com/office/drawing/2016/5/12/chartex" xmlns:cx7="http://schemas.microsoft.com/office/drawing/2016/5/13/chartex" xmlns:cx8="http://schemas.microsoft.com/office/drawing/2016/5/14/chartex" xmlns:mc="http://schemas.openxmlformats.org/markup-compatibility/2006" xmlns:aink="http://schemas.microsoft.com/office/drawing/2016/ink" xmlns:am3d="http://schemas.microsoft.com/office/drawing/2017/model3d" xmlns:o="urn:schemas-microsoft-com:office:office" xmlns:r="http://schemas.openxmlformats.org/officeDocument/2006/relationships" xmlns:m="http://schemas.openxmlformats.org/officeDocument/2006/math" xmlns:v="urn:schemas-microsoft-com:vml" xmlns:wp14="http://schemas.microsoft.com/office/word/2010/wordprocessingDrawing" xmlns:wp="http://schemas.openxmlformats.org/drawingml/2006/wordprocessingDrawing" xmlns:w10="urn:schemas-microsoft-com:office:word" xmlns:w="http://schemas.openxmlformats.org/wordprocessingml/2006/main" xmlns:w14="http://schemas.microsoft.com/office/word/2010/wordml" xmlns:w15="http://schemas.microsoft.com/office/word/2012/wordml" xmlns:w16cex="http://schemas.microsoft.com/office/word/2018/wordml/cex" xmlns:w16cid="http://schemas.microsoft.com/office/word/2016/wordml/cid" xmlns:w16="http://schemas.microsoft.com/office/word/2018/wordml" xmlns:w16sdtdh="http://schemas.microsoft.com/office/word/2020/wordml/sdtdatahash" xmlns:w16se="http://schemas.microsoft.com/office/word/2015/wordml/symex" xmlns:wpg="http://schemas.microsoft.com/office/word/2010/wordprocessingGroup" xmlns:wpi="http://schemas.microsoft.com/office/word/2010/wordprocessingInk" xmlns:wne="http://schemas.microsoft.com/office/word/2006/wordml" xmlns:wps="http://schemas.microsoft.com/office/word/2010/wordprocessingShape" mc:Ignorable="w14 w15 w16se w16cid w16 w16cex w16sdtdh wp14">
   <w:abstractNum w:abstractNumId="0" w15:restartNumberingAfterBreak="0">
+    <w:nsid w:val="01BF2CD1"/>
+    <w:multiLevelType w:val="hybridMultilevel"/>
+    <w:tmpl w:val="0096B832"/>
+    <w:lvl w:ilvl="0" w:tplc="23747BA6">
+      <w:numFmt w:val="bullet"/>
+      <w:lvlText w:val=""/>
+      <w:lvlJc w:val="left"/>
+      <w:pPr>
+        <w:ind w:left="720" w:hanging="360"/>
+      </w:pPr>
+      <w:rPr>
+        <w:rFonts w:ascii="Symbol" w:eastAsiaTheme="minorHAnsi" w:hAnsi="Symbol" w:cstheme="minorBidi" w:hint="default"/>
+      </w:rPr>
+    </w:lvl>
+    <w:lvl w:ilvl="1" w:tplc="04190003" w:tentative="1">
+      <w:start w:val="1"/>
+      <w:numFmt w:val="bullet"/>
+      <w:lvlText w:val="o"/>
+      <w:lvlJc w:val="left"/>
+      <w:pPr>
+        <w:ind w:left="1440" w:hanging="360"/>
+      </w:pPr>
+      <w:rPr>
+        <w:rFonts w:ascii="Courier New" w:hAnsi="Courier New" w:cs="Courier New" w:hint="default"/>
+      </w:rPr>
+    </w:lvl>
+    <w:lvl w:ilvl="2" w:tplc="04190005" w:tentative="1">
+      <w:start w:val="1"/>
+      <w:numFmt w:val="bullet"/>
+      <w:lvlText w:val=""/>
+      <w:lvlJc w:val="left"/>
+      <w:pPr>
+        <w:ind w:left="2160" w:hanging="360"/>
+      </w:pPr>
+      <w:rPr>
+        <w:rFonts w:ascii="Wingdings" w:hAnsi="Wingdings" w:hint="default"/>
+      </w:rPr>
+    </w:lvl>
+    <w:lvl w:ilvl="3" w:tplc="04190001" w:tentative="1">
+      <w:start w:val="1"/>
+      <w:numFmt w:val="bullet"/>
+      <w:lvlText w:val=""/>
+      <w:lvlJc w:val="left"/>
+      <w:pPr>
+        <w:ind w:left="2880" w:hanging="360"/>
+      </w:pPr>
+      <w:rPr>
+        <w:rFonts w:ascii="Symbol" w:hAnsi="Symbol" w:hint="default"/>
+      </w:rPr>
+    </w:lvl>
+    <w:lvl w:ilvl="4" w:tplc="04190003" w:tentative="1">
+      <w:start w:val="1"/>
+      <w:numFmt w:val="bullet"/>
+      <w:lvlText w:val="o"/>
+      <w:lvlJc w:val="left"/>
+      <w:pPr>
+        <w:ind w:left="3600" w:hanging="360"/>
+      </w:pPr>
+      <w:rPr>
+        <w:rFonts w:ascii="Courier New" w:hAnsi="Courier New" w:cs="Courier New" w:hint="default"/>
+      </w:rPr>
+    </w:lvl>
+    <w:lvl w:ilvl="5" w:tplc="04190005" w:tentative="1">
+      <w:start w:val="1"/>
+      <w:numFmt w:val="bullet"/>
+      <w:lvlText w:val=""/>
+      <w:lvlJc w:val="left"/>
+      <w:pPr>
+        <w:ind w:left="4320" w:hanging="360"/>
+      </w:pPr>
+      <w:rPr>
+        <w:rFonts w:ascii="Wingdings" w:hAnsi="Wingdings" w:hint="default"/>
+      </w:rPr>
+    </w:lvl>
+    <w:lvl w:ilvl="6" w:tplc="04190001" w:tentative="1">
+      <w:start w:val="1"/>
+      <w:numFmt w:val="bullet"/>
+      <w:lvlText w:val=""/>
+      <w:lvlJc w:val="left"/>
+      <w:pPr>
+        <w:ind w:left="5040" w:hanging="360"/>
+      </w:pPr>
+      <w:rPr>
+        <w:rFonts w:ascii="Symbol" w:hAnsi="Symbol" w:hint="default"/>
+      </w:rPr>
+    </w:lvl>
+    <w:lvl w:ilvl="7" w:tplc="04190003" w:tentative="1">
+      <w:start w:val="1"/>
+      <w:numFmt w:val="bullet"/>
+      <w:lvlText w:val="o"/>
+      <w:lvlJc w:val="left"/>
+      <w:pPr>
+        <w:ind w:left="5760" w:hanging="360"/>
+      </w:pPr>
+      <w:rPr>
+        <w:rFonts w:ascii="Courier New" w:hAnsi="Courier New" w:cs="Courier New" w:hint="default"/>
+      </w:rPr>
+    </w:lvl>
+    <w:lvl w:ilvl="8" w:tplc="04190005" w:tentative="1">
+      <w:start w:val="1"/>
+      <w:numFmt w:val="bullet"/>
+      <w:lvlText w:val=""/>
+      <w:lvlJc w:val="left"/>
+      <w:pPr>
+        <w:ind w:left="6480" w:hanging="360"/>
+      </w:pPr>
+      <w:rPr>
+        <w:rFonts w:ascii="Wingdings" w:hAnsi="Wingdings" w:hint="default"/>
+      </w:rPr>
+    </w:lvl>
+  </w:abstractNum>
+  <w:abstractNum w:abstractNumId="1" w15:restartNumberingAfterBreak="0">
+    <w:nsid w:val="062A1BB8"/>
+    <w:multiLevelType w:val="hybridMultilevel"/>
+    <w:tmpl w:val="43B25136"/>
+    <w:lvl w:ilvl="0" w:tplc="2DB87544">
+      <w:numFmt w:val="bullet"/>
+      <w:lvlText w:val=""/>
+      <w:lvlJc w:val="left"/>
+      <w:pPr>
+        <w:ind w:left="720" w:hanging="360"/>
+      </w:pPr>
+      <w:rPr>
+        <w:rFonts w:ascii="Symbol" w:eastAsiaTheme="minorHAnsi" w:hAnsi="Symbol" w:cstheme="minorHAnsi" w:hint="default"/>
+      </w:rPr>
+    </w:lvl>
+    <w:lvl w:ilvl="1" w:tplc="04190003" w:tentative="1">
+      <w:start w:val="1"/>
+      <w:numFmt w:val="bullet"/>
+      <w:lvlText w:val="o"/>
+      <w:lvlJc w:val="left"/>
+      <w:pPr>
+        <w:ind w:left="1440" w:hanging="360"/>
+      </w:pPr>
+      <w:rPr>
+        <w:rFonts w:ascii="Courier New" w:hAnsi="Courier New" w:cs="Courier New" w:hint="default"/>
+      </w:rPr>
+    </w:lvl>
+    <w:lvl w:ilvl="2" w:tplc="04190005" w:tentative="1">
+      <w:start w:val="1"/>
+      <w:numFmt w:val="bullet"/>
+      <w:lvlText w:val=""/>
+      <w:lvlJc w:val="left"/>
+      <w:pPr>
+        <w:ind w:left="2160" w:hanging="360"/>
+      </w:pPr>
+      <w:rPr>
+        <w:rFonts w:ascii="Wingdings" w:hAnsi="Wingdings" w:hint="default"/>
+      </w:rPr>
+    </w:lvl>
+    <w:lvl w:ilvl="3" w:tplc="04190001" w:tentative="1">
+      <w:start w:val="1"/>
+      <w:numFmt w:val="bullet"/>
+      <w:lvlText w:val=""/>
+      <w:lvlJc w:val="left"/>
+      <w:pPr>
+        <w:ind w:left="2880" w:hanging="360"/>
+      </w:pPr>
+      <w:rPr>
+        <w:rFonts w:ascii="Symbol" w:hAnsi="Symbol" w:hint="default"/>
+      </w:rPr>
+    </w:lvl>
+    <w:lvl w:ilvl="4" w:tplc="04190003" w:tentative="1">
+      <w:start w:val="1"/>
+      <w:numFmt w:val="bullet"/>
+      <w:lvlText w:val="o"/>
+      <w:lvlJc w:val="left"/>
+      <w:pPr>
+        <w:ind w:left="3600" w:hanging="360"/>
+      </w:pPr>
+      <w:rPr>
+        <w:rFonts w:ascii="Courier New" w:hAnsi="Courier New" w:cs="Courier New" w:hint="default"/>
+      </w:rPr>
+    </w:lvl>
+    <w:lvl w:ilvl="5" w:tplc="04190005" w:tentative="1">
+      <w:start w:val="1"/>
+      <w:numFmt w:val="bullet"/>
+      <w:lvlText w:val=""/>
+      <w:lvlJc w:val="left"/>
+      <w:pPr>
+        <w:ind w:left="4320" w:hanging="360"/>
+      </w:pPr>
+      <w:rPr>
+        <w:rFonts w:ascii="Wingdings" w:hAnsi="Wingdings" w:hint="default"/>
+      </w:rPr>
+    </w:lvl>
+    <w:lvl w:ilvl="6" w:tplc="04190001" w:tentative="1">
+      <w:start w:val="1"/>
+      <w:numFmt w:val="bullet"/>
+      <w:lvlText w:val=""/>
+      <w:lvlJc w:val="left"/>
+      <w:pPr>
+        <w:ind w:left="5040" w:hanging="360"/>
+      </w:pPr>
+      <w:rPr>
+        <w:rFonts w:ascii="Symbol" w:hAnsi="Symbol" w:hint="default"/>
+      </w:rPr>
+    </w:lvl>
+    <w:lvl w:ilvl="7" w:tplc="04190003" w:tentative="1">
+      <w:start w:val="1"/>
+      <w:numFmt w:val="bullet"/>
+      <w:lvlText w:val="o"/>
+      <w:lvlJc w:val="left"/>
+      <w:pPr>
+        <w:ind w:left="5760" w:hanging="360"/>
+      </w:pPr>
+      <w:rPr>
+        <w:rFonts w:ascii="Courier New" w:hAnsi="Courier New" w:cs="Courier New" w:hint="default"/>
+      </w:rPr>
+    </w:lvl>
+    <w:lvl w:ilvl="8" w:tplc="04190005" w:tentative="1">
+      <w:start w:val="1"/>
+      <w:numFmt w:val="bullet"/>
+      <w:lvlText w:val=""/>
+      <w:lvlJc w:val="left"/>
+      <w:pPr>
+        <w:ind w:left="6480" w:hanging="360"/>
+      </w:pPr>
+      <w:rPr>
+        <w:rFonts w:ascii="Wingdings" w:hAnsi="Wingdings" w:hint="default"/>
+      </w:rPr>
+    </w:lvl>
+  </w:abstractNum>
+  <w:abstractNum w:abstractNumId="2" w15:restartNumberingAfterBreak="0">
+    <w:nsid w:val="0BF43932"/>
+    <w:multiLevelType w:val="hybridMultilevel"/>
+    <w:tmpl w:val="3D98680E"/>
+    <w:lvl w:ilvl="0" w:tplc="999093D0">
+      <w:numFmt w:val="bullet"/>
+      <w:lvlText w:val=""/>
+      <w:lvlJc w:val="left"/>
+      <w:pPr>
+        <w:ind w:left="720" w:hanging="360"/>
+      </w:pPr>
+      <w:rPr>
+        <w:rFonts w:ascii="Symbol" w:eastAsiaTheme="minorHAnsi" w:hAnsi="Symbol" w:cstheme="minorBidi" w:hint="default"/>
+      </w:rPr>
+    </w:lvl>
+    <w:lvl w:ilvl="1" w:tplc="04190003" w:tentative="1">
+      <w:start w:val="1"/>
+      <w:numFmt w:val="bullet"/>
+      <w:lvlText w:val="o"/>
+      <w:lvlJc w:val="left"/>
+      <w:pPr>
+        <w:ind w:left="1440" w:hanging="360"/>
+      </w:pPr>
+      <w:rPr>
+        <w:rFonts w:ascii="Courier New" w:hAnsi="Courier New" w:cs="Courier New" w:hint="default"/>
+      </w:rPr>
+    </w:lvl>
+    <w:lvl w:ilvl="2" w:tplc="04190005" w:tentative="1">
+      <w:start w:val="1"/>
+      <w:numFmt w:val="bullet"/>
+      <w:lvlText w:val=""/>
+      <w:lvlJc w:val="left"/>
+      <w:pPr>
+        <w:ind w:left="2160" w:hanging="360"/>
+      </w:pPr>
+      <w:rPr>
+        <w:rFonts w:ascii="Wingdings" w:hAnsi="Wingdings" w:hint="default"/>
+      </w:rPr>
+    </w:lvl>
+    <w:lvl w:ilvl="3" w:tplc="04190001" w:tentative="1">
+      <w:start w:val="1"/>
+      <w:numFmt w:val="bullet"/>
+      <w:lvlText w:val=""/>
+      <w:lvlJc w:val="left"/>
+      <w:pPr>
+        <w:ind w:left="2880" w:hanging="360"/>
+      </w:pPr>
+      <w:rPr>
+        <w:rFonts w:ascii="Symbol" w:hAnsi="Symbol" w:hint="default"/>
+      </w:rPr>
+    </w:lvl>
+    <w:lvl w:ilvl="4" w:tplc="04190003" w:tentative="1">
+      <w:start w:val="1"/>
+      <w:numFmt w:val="bullet"/>
+      <w:lvlText w:val="o"/>
+      <w:lvlJc w:val="left"/>
+      <w:pPr>
+        <w:ind w:left="3600" w:hanging="360"/>
+      </w:pPr>
+      <w:rPr>
+        <w:rFonts w:ascii="Courier New" w:hAnsi="Courier New" w:cs="Courier New" w:hint="default"/>
+      </w:rPr>
+    </w:lvl>
+    <w:lvl w:ilvl="5" w:tplc="04190005" w:tentative="1">
+      <w:start w:val="1"/>
+      <w:numFmt w:val="bullet"/>
+      <w:lvlText w:val=""/>
+      <w:lvlJc w:val="left"/>
+      <w:pPr>
+        <w:ind w:left="4320" w:hanging="360"/>
+      </w:pPr>
+      <w:rPr>
+        <w:rFonts w:ascii="Wingdings" w:hAnsi="Wingdings" w:hint="default"/>
+      </w:rPr>
+    </w:lvl>
+    <w:lvl w:ilvl="6" w:tplc="04190001" w:tentative="1">
+      <w:start w:val="1"/>
+      <w:numFmt w:val="bullet"/>
+      <w:lvlText w:val=""/>
+      <w:lvlJc w:val="left"/>
+      <w:pPr>
+        <w:ind w:left="5040" w:hanging="360"/>
+      </w:pPr>
+      <w:rPr>
+        <w:rFonts w:ascii="Symbol" w:hAnsi="Symbol" w:hint="default"/>
+      </w:rPr>
+    </w:lvl>
+    <w:lvl w:ilvl="7" w:tplc="04190003" w:tentative="1">
+      <w:start w:val="1"/>
+      <w:numFmt w:val="bullet"/>
+      <w:lvlText w:val="o"/>
+      <w:lvlJc w:val="left"/>
+      <w:pPr>
+        <w:ind w:left="5760" w:hanging="360"/>
+      </w:pPr>
+      <w:rPr>
+        <w:rFonts w:ascii="Courier New" w:hAnsi="Courier New" w:cs="Courier New" w:hint="default"/>
+      </w:rPr>
+    </w:lvl>
+    <w:lvl w:ilvl="8" w:tplc="04190005" w:tentative="1">
+      <w:start w:val="1"/>
+      <w:numFmt w:val="bullet"/>
+      <w:lvlText w:val=""/>
+      <w:lvlJc w:val="left"/>
+      <w:pPr>
+        <w:ind w:left="6480" w:hanging="360"/>
+      </w:pPr>
+      <w:rPr>
+        <w:rFonts w:ascii="Wingdings" w:hAnsi="Wingdings" w:hint="default"/>
+      </w:rPr>
+    </w:lvl>
+  </w:abstractNum>
+  <w:abstractNum w:abstractNumId="3" w15:restartNumberingAfterBreak="0">
     <w:nsid w:val="3D8C57E6"/>
     <w:multiLevelType w:val="hybridMultilevel"/>
     <w:tmpl w:val="F5380A08"/>
@@ -3170,7 +4375,119 @@
       </w:rPr>
     </w:lvl>
   </w:abstractNum>
-  <w:abstractNum w:abstractNumId="1" w15:restartNumberingAfterBreak="0">
+  <w:abstractNum w:abstractNumId="4" w15:restartNumberingAfterBreak="0">
+    <w:nsid w:val="575801E1"/>
+    <w:multiLevelType w:val="hybridMultilevel"/>
+    <w:tmpl w:val="3A96E396"/>
+    <w:lvl w:ilvl="0" w:tplc="0E2C1148">
+      <w:numFmt w:val="bullet"/>
+      <w:lvlText w:val=""/>
+      <w:lvlJc w:val="left"/>
+      <w:pPr>
+        <w:ind w:left="720" w:hanging="360"/>
+      </w:pPr>
+      <w:rPr>
+        <w:rFonts w:ascii="Symbol" w:eastAsiaTheme="minorHAnsi" w:hAnsi="Symbol" w:cstheme="minorBidi" w:hint="default"/>
+      </w:rPr>
+    </w:lvl>
+    <w:lvl w:ilvl="1" w:tplc="04190003" w:tentative="1">
+      <w:start w:val="1"/>
+      <w:numFmt w:val="bullet"/>
+      <w:lvlText w:val="o"/>
+      <w:lvlJc w:val="left"/>
+      <w:pPr>
+        <w:ind w:left="1440" w:hanging="360"/>
+      </w:pPr>
+      <w:rPr>
+        <w:rFonts w:ascii="Courier New" w:hAnsi="Courier New" w:cs="Courier New" w:hint="default"/>
+      </w:rPr>
+    </w:lvl>
+    <w:lvl w:ilvl="2" w:tplc="04190005" w:tentative="1">
+      <w:start w:val="1"/>
+      <w:numFmt w:val="bullet"/>
+      <w:lvlText w:val=""/>
+      <w:lvlJc w:val="left"/>
+      <w:pPr>
+        <w:ind w:left="2160" w:hanging="360"/>
+      </w:pPr>
+      <w:rPr>
+        <w:rFonts w:ascii="Wingdings" w:hAnsi="Wingdings" w:hint="default"/>
+      </w:rPr>
+    </w:lvl>
+    <w:lvl w:ilvl="3" w:tplc="04190001" w:tentative="1">
+      <w:start w:val="1"/>
+      <w:numFmt w:val="bullet"/>
+      <w:lvlText w:val=""/>
+      <w:lvlJc w:val="left"/>
+      <w:pPr>
+        <w:ind w:left="2880" w:hanging="360"/>
+      </w:pPr>
+      <w:rPr>
+        <w:rFonts w:ascii="Symbol" w:hAnsi="Symbol" w:hint="default"/>
+      </w:rPr>
+    </w:lvl>
+    <w:lvl w:ilvl="4" w:tplc="04190003" w:tentative="1">
+      <w:start w:val="1"/>
+      <w:numFmt w:val="bullet"/>
+      <w:lvlText w:val="o"/>
+      <w:lvlJc w:val="left"/>
+      <w:pPr>
+        <w:ind w:left="3600" w:hanging="360"/>
+      </w:pPr>
+      <w:rPr>
+        <w:rFonts w:ascii="Courier New" w:hAnsi="Courier New" w:cs="Courier New" w:hint="default"/>
+      </w:rPr>
+    </w:lvl>
+    <w:lvl w:ilvl="5" w:tplc="04190005" w:tentative="1">
+      <w:start w:val="1"/>
+      <w:numFmt w:val="bullet"/>
+      <w:lvlText w:val=""/>
+      <w:lvlJc w:val="left"/>
+      <w:pPr>
+        <w:ind w:left="4320" w:hanging="360"/>
+      </w:pPr>
+      <w:rPr>
+        <w:rFonts w:ascii="Wingdings" w:hAnsi="Wingdings" w:hint="default"/>
+      </w:rPr>
+    </w:lvl>
+    <w:lvl w:ilvl="6" w:tplc="04190001" w:tentative="1">
+      <w:start w:val="1"/>
+      <w:numFmt w:val="bullet"/>
+      <w:lvlText w:val=""/>
+      <w:lvlJc w:val="left"/>
+      <w:pPr>
+        <w:ind w:left="5040" w:hanging="360"/>
+      </w:pPr>
+      <w:rPr>
+        <w:rFonts w:ascii="Symbol" w:hAnsi="Symbol" w:hint="default"/>
+      </w:rPr>
+    </w:lvl>
+    <w:lvl w:ilvl="7" w:tplc="04190003" w:tentative="1">
+      <w:start w:val="1"/>
+      <w:numFmt w:val="bullet"/>
+      <w:lvlText w:val="o"/>
+      <w:lvlJc w:val="left"/>
+      <w:pPr>
+        <w:ind w:left="5760" w:hanging="360"/>
+      </w:pPr>
+      <w:rPr>
+        <w:rFonts w:ascii="Courier New" w:hAnsi="Courier New" w:cs="Courier New" w:hint="default"/>
+      </w:rPr>
+    </w:lvl>
+    <w:lvl w:ilvl="8" w:tplc="04190005" w:tentative="1">
+      <w:start w:val="1"/>
+      <w:numFmt w:val="bullet"/>
+      <w:lvlText w:val=""/>
+      <w:lvlJc w:val="left"/>
+      <w:pPr>
+        <w:ind w:left="6480" w:hanging="360"/>
+      </w:pPr>
+      <w:rPr>
+        <w:rFonts w:ascii="Wingdings" w:hAnsi="Wingdings" w:hint="default"/>
+      </w:rPr>
+    </w:lvl>
+  </w:abstractNum>
+  <w:abstractNum w:abstractNumId="5" w15:restartNumberingAfterBreak="0">
     <w:nsid w:val="57675ECF"/>
     <w:multiLevelType w:val="hybridMultilevel"/>
     <w:tmpl w:val="C5EA149C"/>
@@ -3282,7 +4599,7 @@
       </w:rPr>
     </w:lvl>
   </w:abstractNum>
-  <w:abstractNum w:abstractNumId="2" w15:restartNumberingAfterBreak="0">
+  <w:abstractNum w:abstractNumId="6" w15:restartNumberingAfterBreak="0">
     <w:nsid w:val="73FA1657"/>
     <w:multiLevelType w:val="hybridMultilevel"/>
     <w:tmpl w:val="55AC3CCE"/>
@@ -3395,13 +4712,25 @@
     </w:lvl>
   </w:abstractNum>
   <w:num w:numId="1">
+    <w:abstractNumId w:val="5"/>
+  </w:num>
+  <w:num w:numId="2">
+    <w:abstractNumId w:val="3"/>
+  </w:num>
+  <w:num w:numId="3">
+    <w:abstractNumId w:val="6"/>
+  </w:num>
+  <w:num w:numId="4">
+    <w:abstractNumId w:val="0"/>
+  </w:num>
+  <w:num w:numId="5">
+    <w:abstractNumId w:val="2"/>
+  </w:num>
+  <w:num w:numId="6">
     <w:abstractNumId w:val="1"/>
   </w:num>
-  <w:num w:numId="2">
-    <w:abstractNumId w:val="0"/>
-  </w:num>
-  <w:num w:numId="3">
-    <w:abstractNumId w:val="2"/>
+  <w:num w:numId="7">
+    <w:abstractNumId w:val="4"/>
   </w:num>
 </w:numbering>
 </file>
@@ -3801,15 +5130,15 @@
     <w:lsdException w:name="Unresolved Mention" w:semiHidden="1" w:unhideWhenUsed="1"/>
     <w:lsdException w:name="Smart Link" w:semiHidden="1" w:unhideWhenUsed="1"/>
   </w:latentStyles>
-  <w:style w:type="paragraph" w:default="1" w:styleId="a">
+  <w:style w:type="paragraph" w:default="1" w:styleId="Normal">
     <w:name w:val="Normal"/>
     <w:qFormat/>
   </w:style>
-  <w:style w:type="paragraph" w:styleId="1">
+  <w:style w:type="paragraph" w:styleId="Heading1">
     <w:name w:val="heading 1"/>
-    <w:basedOn w:val="a"/>
-    <w:next w:val="a"/>
-    <w:link w:val="10"/>
+    <w:basedOn w:val="Normal"/>
+    <w:next w:val="Normal"/>
+    <w:link w:val="Heading1Char"/>
     <w:uiPriority w:val="9"/>
     <w:qFormat/>
     <w:rsid w:val="00322023"/>
@@ -3826,13 +5155,13 @@
       <w:szCs w:val="32"/>
     </w:rPr>
   </w:style>
-  <w:style w:type="character" w:default="1" w:styleId="a0">
+  <w:style w:type="character" w:default="1" w:styleId="DefaultParagraphFont">
     <w:name w:val="Default Paragraph Font"/>
     <w:uiPriority w:val="1"/>
     <w:semiHidden/>
     <w:unhideWhenUsed/>
   </w:style>
-  <w:style w:type="table" w:default="1" w:styleId="a1">
+  <w:style w:type="table" w:default="1" w:styleId="TableNormal">
     <w:name w:val="Normal Table"/>
     <w:uiPriority w:val="99"/>
     <w:semiHidden/>
@@ -3847,15 +5176,15 @@
       </w:tblCellMar>
     </w:tblPr>
   </w:style>
-  <w:style w:type="numbering" w:default="1" w:styleId="a2">
+  <w:style w:type="numbering" w:default="1" w:styleId="NoList">
     <w:name w:val="No List"/>
     <w:uiPriority w:val="99"/>
     <w:semiHidden/>
     <w:unhideWhenUsed/>
   </w:style>
-  <w:style w:type="paragraph" w:styleId="a3">
+  <w:style w:type="paragraph" w:styleId="ListParagraph">
     <w:name w:val="List Paragraph"/>
-    <w:basedOn w:val="a"/>
+    <w:basedOn w:val="Normal"/>
     <w:uiPriority w:val="34"/>
     <w:qFormat/>
     <w:rsid w:val="00F25B1D"/>
@@ -3864,10 +5193,10 @@
       <w:contextualSpacing/>
     </w:pPr>
   </w:style>
-  <w:style w:type="character" w:customStyle="1" w:styleId="10">
-    <w:name w:val="Заголовок 1 Знак"/>
-    <w:basedOn w:val="a0"/>
-    <w:link w:val="1"/>
+  <w:style w:type="character" w:customStyle="1" w:styleId="Heading1Char">
+    <w:name w:val="Heading 1 Char"/>
+    <w:basedOn w:val="DefaultParagraphFont"/>
+    <w:link w:val="Heading1"/>
     <w:uiPriority w:val="9"/>
     <w:rsid w:val="00322023"/>
     <w:rPr>
@@ -3877,9 +5206,9 @@
       <w:szCs w:val="32"/>
     </w:rPr>
   </w:style>
-  <w:style w:type="character" w:styleId="a4">
+  <w:style w:type="character" w:styleId="Hyperlink">
     <w:name w:val="Hyperlink"/>
-    <w:basedOn w:val="a0"/>
+    <w:basedOn w:val="DefaultParagraphFont"/>
     <w:uiPriority w:val="99"/>
     <w:unhideWhenUsed/>
     <w:rsid w:val="00322023"/>
@@ -3888,9 +5217,9 @@
       <w:u w:val="single"/>
     </w:rPr>
   </w:style>
-  <w:style w:type="character" w:styleId="a5">
+  <w:style w:type="character" w:styleId="UnresolvedMention">
     <w:name w:val="Unresolved Mention"/>
-    <w:basedOn w:val="a0"/>
+    <w:basedOn w:val="DefaultParagraphFont"/>
     <w:uiPriority w:val="99"/>
     <w:semiHidden/>
     <w:unhideWhenUsed/>
@@ -3899,6 +5228,15 @@
       <w:color w:val="605E5C"/>
       <w:shd w:val="clear" w:color="auto" w:fill="E1DFDD"/>
     </w:rPr>
+  </w:style>
+  <w:style w:type="paragraph" w:styleId="NoSpacing">
+    <w:name w:val="No Spacing"/>
+    <w:uiPriority w:val="1"/>
+    <w:qFormat/>
+    <w:rsid w:val="004118A9"/>
+    <w:pPr>
+      <w:spacing w:after="0" w:line="240" w:lineRule="auto"/>
+    </w:pPr>
   </w:style>
 </w:styles>
 </file>

</xml_diff>